<commit_message>
bill of materials in the making
</commit_message>
<xml_diff>
--- a/Notes/Hydrosens-Monitoring.docx
+++ b/Notes/Hydrosens-Monitoring.docx
@@ -4,7 +4,7 @@
   <w:body>
     <w:p>
       <w:pPr>
-        <w:pStyle w:val="Titre1"/>
+        <w:pStyle w:val="Heading1"/>
         <w:rPr>
           <w:lang w:val="en-US"/>
         </w:rPr>
@@ -18,7 +18,7 @@
     </w:p>
     <w:p>
       <w:pPr>
-        <w:pStyle w:val="Titre1"/>
+        <w:pStyle w:val="Heading1"/>
         <w:rPr>
           <w:lang w:val="en-US"/>
         </w:rPr>
@@ -39,7 +39,7 @@
     </w:p>
     <w:p>
       <w:pPr>
-        <w:pStyle w:val="Titre2"/>
+        <w:pStyle w:val="Heading2"/>
         <w:rPr>
           <w:lang w:val="en-US"/>
         </w:rPr>
@@ -199,7 +199,7 @@
     </w:p>
     <w:p>
       <w:pPr>
-        <w:pStyle w:val="Titre2"/>
+        <w:pStyle w:val="Heading2"/>
         <w:rPr>
           <w:lang w:val="en-US"/>
         </w:rPr>
@@ -253,7 +253,7 @@
     </w:p>
     <w:p>
       <w:pPr>
-        <w:pStyle w:val="Paragraphedeliste"/>
+        <w:pStyle w:val="ListParagraph"/>
         <w:numPr>
           <w:ilvl w:val="0"/>
           <w:numId w:val="1"/>
@@ -271,7 +271,7 @@
     </w:p>
     <w:p>
       <w:pPr>
-        <w:pStyle w:val="Paragraphedeliste"/>
+        <w:pStyle w:val="ListParagraph"/>
         <w:numPr>
           <w:ilvl w:val="0"/>
           <w:numId w:val="1"/>
@@ -284,27 +284,13 @@
         <w:rPr>
           <w:lang w:val="en-US"/>
         </w:rPr>
-        <w:t xml:space="preserve">Gain </w:t>
-      </w:r>
-      <w:proofErr w:type="gramStart"/>
-      <w:r>
-        <w:rPr>
-          <w:lang w:val="en-US"/>
-        </w:rPr>
-        <w:t xml:space="preserve">some </w:t>
-      </w:r>
-      <w:r>
-        <w:rPr>
-          <w:lang w:val="en-US"/>
-        </w:rPr>
-        <w:t>times</w:t>
-      </w:r>
-      <w:proofErr w:type="gramEnd"/>
-      <w:r>
-        <w:rPr>
-          <w:lang w:val="en-US"/>
-        </w:rPr>
-        <w:t>.</w:t>
+        <w:t xml:space="preserve">Gain some </w:t>
+      </w:r>
+      <w:r>
+        <w:rPr>
+          <w:lang w:val="en-US"/>
+        </w:rPr>
+        <w:t>times.</w:t>
       </w:r>
     </w:p>
     <w:p>
@@ -340,7 +326,7 @@
     </w:p>
     <w:p>
       <w:pPr>
-        <w:pStyle w:val="Paragraphedeliste"/>
+        <w:pStyle w:val="ListParagraph"/>
         <w:numPr>
           <w:ilvl w:val="0"/>
           <w:numId w:val="1"/>
@@ -358,7 +344,7 @@
     </w:p>
     <w:p>
       <w:pPr>
-        <w:pStyle w:val="Paragraphedeliste"/>
+        <w:pStyle w:val="ListParagraph"/>
         <w:numPr>
           <w:ilvl w:val="1"/>
           <w:numId w:val="3"/>
@@ -376,7 +362,7 @@
     </w:p>
     <w:p>
       <w:pPr>
-        <w:pStyle w:val="Paragraphedeliste"/>
+        <w:pStyle w:val="ListParagraph"/>
         <w:numPr>
           <w:ilvl w:val="1"/>
           <w:numId w:val="3"/>
@@ -412,7 +398,7 @@
     </w:p>
     <w:p>
       <w:pPr>
-        <w:pStyle w:val="Paragraphedeliste"/>
+        <w:pStyle w:val="ListParagraph"/>
         <w:numPr>
           <w:ilvl w:val="1"/>
           <w:numId w:val="3"/>
@@ -430,7 +416,7 @@
     </w:p>
     <w:p>
       <w:pPr>
-        <w:pStyle w:val="Paragraphedeliste"/>
+        <w:pStyle w:val="ListParagraph"/>
         <w:numPr>
           <w:ilvl w:val="0"/>
           <w:numId w:val="1"/>
@@ -461,7 +447,7 @@
     </w:p>
     <w:p>
       <w:pPr>
-        <w:pStyle w:val="Paragraphedeliste"/>
+        <w:pStyle w:val="ListParagraph"/>
         <w:numPr>
           <w:ilvl w:val="0"/>
           <w:numId w:val="7"/>
@@ -479,7 +465,7 @@
     </w:p>
     <w:p>
       <w:pPr>
-        <w:pStyle w:val="Paragraphedeliste"/>
+        <w:pStyle w:val="ListParagraph"/>
         <w:numPr>
           <w:ilvl w:val="0"/>
           <w:numId w:val="7"/>
@@ -497,7 +483,7 @@
     </w:p>
     <w:p>
       <w:pPr>
-        <w:pStyle w:val="Paragraphedeliste"/>
+        <w:pStyle w:val="ListParagraph"/>
         <w:numPr>
           <w:ilvl w:val="0"/>
           <w:numId w:val="8"/>
@@ -515,7 +501,7 @@
     </w:p>
     <w:p>
       <w:pPr>
-        <w:pStyle w:val="Paragraphedeliste"/>
+        <w:pStyle w:val="ListParagraph"/>
         <w:numPr>
           <w:ilvl w:val="0"/>
           <w:numId w:val="8"/>
@@ -533,7 +519,7 @@
     </w:p>
     <w:p>
       <w:pPr>
-        <w:pStyle w:val="Paragraphedeliste"/>
+        <w:pStyle w:val="ListParagraph"/>
         <w:numPr>
           <w:ilvl w:val="0"/>
           <w:numId w:val="7"/>
@@ -551,7 +537,7 @@
     </w:p>
     <w:p>
       <w:pPr>
-        <w:pStyle w:val="Paragraphedeliste"/>
+        <w:pStyle w:val="ListParagraph"/>
         <w:rPr>
           <w:sz w:val="20"/>
           <w:szCs w:val="18"/>
@@ -561,7 +547,7 @@
     </w:p>
     <w:p>
       <w:pPr>
-        <w:pStyle w:val="Titre2"/>
+        <w:pStyle w:val="Heading2"/>
         <w:rPr>
           <w:lang w:val="en-US"/>
         </w:rPr>
@@ -582,7 +568,7 @@
     </w:p>
     <w:p>
       <w:pPr>
-        <w:pStyle w:val="Paragraphedeliste"/>
+        <w:pStyle w:val="ListParagraph"/>
         <w:numPr>
           <w:ilvl w:val="0"/>
           <w:numId w:val="14"/>
@@ -608,7 +594,7 @@
     </w:p>
     <w:p>
       <w:pPr>
-        <w:pStyle w:val="Paragraphedeliste"/>
+        <w:pStyle w:val="ListParagraph"/>
         <w:numPr>
           <w:ilvl w:val="0"/>
           <w:numId w:val="14"/>
@@ -626,7 +612,7 @@
     </w:p>
     <w:p>
       <w:pPr>
-        <w:pStyle w:val="Paragraphedeliste"/>
+        <w:pStyle w:val="ListParagraph"/>
         <w:numPr>
           <w:ilvl w:val="0"/>
           <w:numId w:val="14"/>
@@ -644,7 +630,7 @@
     </w:p>
     <w:p>
       <w:pPr>
-        <w:pStyle w:val="Titre2"/>
+        <w:pStyle w:val="Heading2"/>
         <w:rPr>
           <w:lang w:val="en-US"/>
         </w:rPr>
@@ -672,7 +658,7 @@
     </w:p>
     <w:p>
       <w:pPr>
-        <w:pStyle w:val="Paragraphedeliste"/>
+        <w:pStyle w:val="ListParagraph"/>
         <w:numPr>
           <w:ilvl w:val="0"/>
           <w:numId w:val="9"/>
@@ -690,15 +676,15 @@
     </w:p>
     <w:p>
       <w:pPr>
-        <w:pStyle w:val="Paragraphedeliste"/>
-        <w:rPr>
-          <w:lang w:val="en-US"/>
-        </w:rPr>
-      </w:pPr>
-    </w:p>
-    <w:p>
-      <w:pPr>
-        <w:pStyle w:val="Paragraphedeliste"/>
+        <w:pStyle w:val="ListParagraph"/>
+        <w:rPr>
+          <w:lang w:val="en-US"/>
+        </w:rPr>
+      </w:pPr>
+    </w:p>
+    <w:p>
+      <w:pPr>
+        <w:pStyle w:val="ListParagraph"/>
         <w:numPr>
           <w:ilvl w:val="0"/>
           <w:numId w:val="9"/>
@@ -716,15 +702,15 @@
     </w:p>
     <w:p>
       <w:pPr>
-        <w:pStyle w:val="Paragraphedeliste"/>
-        <w:rPr>
-          <w:lang w:val="en-US"/>
-        </w:rPr>
-      </w:pPr>
-    </w:p>
-    <w:p>
-      <w:pPr>
-        <w:pStyle w:val="Paragraphedeliste"/>
+        <w:pStyle w:val="ListParagraph"/>
+        <w:rPr>
+          <w:lang w:val="en-US"/>
+        </w:rPr>
+      </w:pPr>
+    </w:p>
+    <w:p>
+      <w:pPr>
+        <w:pStyle w:val="ListParagraph"/>
         <w:numPr>
           <w:ilvl w:val="0"/>
           <w:numId w:val="9"/>
@@ -737,34 +723,20 @@
         <w:rPr>
           <w:lang w:val="en-US"/>
         </w:rPr>
-        <w:t xml:space="preserve">The steps of the project: Design a prototype, create a data processing tool, </w:t>
-      </w:r>
-      <w:proofErr w:type="gramStart"/>
-      <w:r>
-        <w:rPr>
-          <w:lang w:val="en-US"/>
-        </w:rPr>
-        <w:t>test</w:t>
-      </w:r>
-      <w:proofErr w:type="gramEnd"/>
-      <w:r>
-        <w:rPr>
-          <w:lang w:val="en-US"/>
-        </w:rPr>
-        <w:t xml:space="preserve"> and improve.</w:t>
-      </w:r>
-    </w:p>
-    <w:p>
-      <w:pPr>
-        <w:pStyle w:val="Paragraphedeliste"/>
-        <w:rPr>
-          <w:lang w:val="en-US"/>
-        </w:rPr>
-      </w:pPr>
-    </w:p>
-    <w:p>
-      <w:pPr>
-        <w:pStyle w:val="Paragraphedeliste"/>
+        <w:t>The steps of the project: Design a prototype, create a data processing tool, test and improve.</w:t>
+      </w:r>
+    </w:p>
+    <w:p>
+      <w:pPr>
+        <w:pStyle w:val="ListParagraph"/>
+        <w:rPr>
+          <w:lang w:val="en-US"/>
+        </w:rPr>
+      </w:pPr>
+    </w:p>
+    <w:p>
+      <w:pPr>
+        <w:pStyle w:val="ListParagraph"/>
         <w:numPr>
           <w:ilvl w:val="0"/>
           <w:numId w:val="9"/>
@@ -782,15 +754,15 @@
     </w:p>
     <w:p>
       <w:pPr>
-        <w:pStyle w:val="Paragraphedeliste"/>
-        <w:rPr>
-          <w:lang w:val="en-US"/>
-        </w:rPr>
-      </w:pPr>
-    </w:p>
-    <w:p>
-      <w:pPr>
-        <w:pStyle w:val="Paragraphedeliste"/>
+        <w:pStyle w:val="ListParagraph"/>
+        <w:rPr>
+          <w:lang w:val="en-US"/>
+        </w:rPr>
+      </w:pPr>
+    </w:p>
+    <w:p>
+      <w:pPr>
+        <w:pStyle w:val="ListParagraph"/>
         <w:numPr>
           <w:ilvl w:val="0"/>
           <w:numId w:val="9"/>
@@ -808,15 +780,15 @@
     </w:p>
     <w:p>
       <w:pPr>
-        <w:pStyle w:val="Paragraphedeliste"/>
-        <w:rPr>
-          <w:lang w:val="en-US"/>
-        </w:rPr>
-      </w:pPr>
-    </w:p>
-    <w:p>
-      <w:pPr>
-        <w:pStyle w:val="Paragraphedeliste"/>
+        <w:pStyle w:val="ListParagraph"/>
+        <w:rPr>
+          <w:lang w:val="en-US"/>
+        </w:rPr>
+      </w:pPr>
+    </w:p>
+    <w:p>
+      <w:pPr>
+        <w:pStyle w:val="ListParagraph"/>
         <w:numPr>
           <w:ilvl w:val="1"/>
           <w:numId w:val="1"/>
@@ -840,7 +812,7 @@
     </w:p>
     <w:p>
       <w:pPr>
-        <w:pStyle w:val="Paragraphedeliste"/>
+        <w:pStyle w:val="ListParagraph"/>
         <w:numPr>
           <w:ilvl w:val="1"/>
           <w:numId w:val="1"/>
@@ -858,7 +830,7 @@
     </w:p>
     <w:p>
       <w:pPr>
-        <w:pStyle w:val="Paragraphedeliste"/>
+        <w:pStyle w:val="ListParagraph"/>
         <w:numPr>
           <w:ilvl w:val="1"/>
           <w:numId w:val="1"/>
@@ -876,7 +848,7 @@
     </w:p>
     <w:p>
       <w:pPr>
-        <w:pStyle w:val="Paragraphedeliste"/>
+        <w:pStyle w:val="ListParagraph"/>
         <w:numPr>
           <w:ilvl w:val="1"/>
           <w:numId w:val="1"/>
@@ -901,7 +873,7 @@
     </w:p>
     <w:p>
       <w:pPr>
-        <w:pStyle w:val="Paragraphedeliste"/>
+        <w:pStyle w:val="ListParagraph"/>
         <w:numPr>
           <w:ilvl w:val="0"/>
           <w:numId w:val="9"/>
@@ -940,7 +912,7 @@
     </w:p>
     <w:p>
       <w:pPr>
-        <w:pStyle w:val="Titre2"/>
+        <w:pStyle w:val="Heading2"/>
         <w:rPr>
           <w:lang w:val="en-US"/>
         </w:rPr>
@@ -979,7 +951,7 @@
     </w:p>
     <w:p>
       <w:pPr>
-        <w:pStyle w:val="Paragraphedeliste"/>
+        <w:pStyle w:val="ListParagraph"/>
         <w:numPr>
           <w:ilvl w:val="0"/>
           <w:numId w:val="10"/>
@@ -997,7 +969,7 @@
     </w:p>
     <w:p>
       <w:pPr>
-        <w:pStyle w:val="Paragraphedeliste"/>
+        <w:pStyle w:val="ListParagraph"/>
         <w:numPr>
           <w:ilvl w:val="0"/>
           <w:numId w:val="11"/>
@@ -1015,7 +987,7 @@
     </w:p>
     <w:p>
       <w:pPr>
-        <w:pStyle w:val="Paragraphedeliste"/>
+        <w:pStyle w:val="ListParagraph"/>
         <w:numPr>
           <w:ilvl w:val="0"/>
           <w:numId w:val="11"/>
@@ -1033,7 +1005,7 @@
     </w:p>
     <w:p>
       <w:pPr>
-        <w:pStyle w:val="Paragraphedeliste"/>
+        <w:pStyle w:val="ListParagraph"/>
         <w:numPr>
           <w:ilvl w:val="0"/>
           <w:numId w:val="11"/>
@@ -1051,7 +1023,7 @@
     </w:p>
     <w:p>
       <w:pPr>
-        <w:pStyle w:val="Paragraphedeliste"/>
+        <w:pStyle w:val="ListParagraph"/>
         <w:numPr>
           <w:ilvl w:val="0"/>
           <w:numId w:val="11"/>
@@ -1069,7 +1041,7 @@
     </w:p>
     <w:p>
       <w:pPr>
-        <w:pStyle w:val="Paragraphedeliste"/>
+        <w:pStyle w:val="ListParagraph"/>
         <w:numPr>
           <w:ilvl w:val="0"/>
           <w:numId w:val="11"/>
@@ -1087,7 +1059,7 @@
     </w:p>
     <w:p>
       <w:pPr>
-        <w:pStyle w:val="Paragraphedeliste"/>
+        <w:pStyle w:val="ListParagraph"/>
         <w:ind w:left="1428"/>
         <w:rPr>
           <w:lang w:val="en-US"/>
@@ -1096,7 +1068,7 @@
     </w:p>
     <w:p>
       <w:pPr>
-        <w:pStyle w:val="Paragraphedeliste"/>
+        <w:pStyle w:val="ListParagraph"/>
         <w:numPr>
           <w:ilvl w:val="0"/>
           <w:numId w:val="10"/>
@@ -1114,7 +1086,7 @@
     </w:p>
     <w:p>
       <w:pPr>
-        <w:pStyle w:val="Paragraphedeliste"/>
+        <w:pStyle w:val="ListParagraph"/>
         <w:numPr>
           <w:ilvl w:val="0"/>
           <w:numId w:val="12"/>
@@ -1132,7 +1104,7 @@
     </w:p>
     <w:p>
       <w:pPr>
-        <w:pStyle w:val="Paragraphedeliste"/>
+        <w:pStyle w:val="ListParagraph"/>
         <w:numPr>
           <w:ilvl w:val="0"/>
           <w:numId w:val="12"/>
@@ -1162,7 +1134,7 @@
     </w:p>
     <w:p>
       <w:pPr>
-        <w:pStyle w:val="Paragraphedeliste"/>
+        <w:pStyle w:val="ListParagraph"/>
         <w:ind w:left="1440"/>
         <w:rPr>
           <w:lang w:val="en-US"/>
@@ -1171,7 +1143,7 @@
     </w:p>
     <w:p>
       <w:pPr>
-        <w:pStyle w:val="Paragraphedeliste"/>
+        <w:pStyle w:val="ListParagraph"/>
         <w:numPr>
           <w:ilvl w:val="0"/>
           <w:numId w:val="10"/>
@@ -1189,7 +1161,7 @@
     </w:p>
     <w:p>
       <w:pPr>
-        <w:pStyle w:val="Paragraphedeliste"/>
+        <w:pStyle w:val="ListParagraph"/>
         <w:numPr>
           <w:ilvl w:val="0"/>
           <w:numId w:val="12"/>
@@ -1228,36 +1200,622 @@
     </w:p>
     <w:p>
       <w:pPr>
-        <w:pStyle w:val="Titre2"/>
-        <w:rPr>
-          <w:lang w:val="en-US"/>
-        </w:rPr>
-      </w:pPr>
-      <w:r>
-        <w:rPr>
+        <w:jc w:val="left"/>
+        <w:rPr>
+          <w:rFonts w:eastAsiaTheme="majorEastAsia" w:cstheme="majorBidi"/>
+          <w:color w:val="2F5496" w:themeColor="accent1" w:themeShade="BF"/>
+          <w:sz w:val="26"/>
+          <w:szCs w:val="26"/>
+          <w:lang w:val="en-US"/>
+        </w:rPr>
+      </w:pPr>
+      <w:r>
+        <w:rPr>
+          <w:lang w:val="en-US"/>
+        </w:rPr>
+        <w:br w:type="page"/>
+      </w:r>
+    </w:p>
+    <w:p>
+      <w:pPr>
+        <w:jc w:val="left"/>
+        <w:rPr>
+          <w:rFonts w:eastAsiaTheme="majorEastAsia" w:cstheme="majorBidi"/>
+          <w:color w:val="2F5496" w:themeColor="accent1" w:themeShade="BF"/>
+          <w:sz w:val="26"/>
+          <w:szCs w:val="26"/>
+          <w:lang w:val="en-US"/>
+        </w:rPr>
+      </w:pPr>
+      <w:r>
+        <w:rPr>
+          <w:color w:val="2F5496" w:themeColor="accent1" w:themeShade="BF"/>
+          <w:sz w:val="26"/>
+          <w:szCs w:val="26"/>
           <w:lang w:val="en-US"/>
         </w:rPr>
         <w:lastRenderedPageBreak/>
-        <w:t>Third meeting – Monitoring 02/24/2023.</w:t>
-      </w:r>
-    </w:p>
-    <w:p>
-      <w:pPr>
-        <w:pStyle w:val="Paragraphedeliste"/>
+        <w:t>Third meeting – Monitoring 02/17/2023</w:t>
+      </w:r>
+    </w:p>
+    <w:p>
+      <w:pPr>
+        <w:jc w:val="left"/>
+        <w:rPr>
+          <w:rFonts w:eastAsiaTheme="majorEastAsia" w:cstheme="majorBidi"/>
+          <w:color w:val="2F5496" w:themeColor="accent1" w:themeShade="BF"/>
+          <w:sz w:val="26"/>
+          <w:szCs w:val="26"/>
+          <w:lang w:val="en-US"/>
+        </w:rPr>
+      </w:pPr>
+    </w:p>
+    <w:p>
+      <w:pPr>
+        <w:pStyle w:val="ListParagraph"/>
+        <w:rPr>
+          <w:lang w:val="en-US"/>
+        </w:rPr>
+      </w:pPr>
+      <w:r>
+        <w:rPr>
+          <w:lang w:val="en-US"/>
+        </w:rPr>
+        <w:t xml:space="preserve">We had a meeting without Julia </w:t>
+      </w:r>
+    </w:p>
+    <w:p>
+      <w:pPr>
+        <w:pStyle w:val="ListParagraph"/>
+        <w:rPr>
+          <w:lang w:val="en-US"/>
+        </w:rPr>
+      </w:pPr>
+      <w:r>
+        <w:rPr>
+          <w:lang w:val="en-US"/>
+        </w:rPr>
+        <w:t>We have decided to share our files via git hub and we practiced using it. We came to the conclusion that we should buy as little as possible and we have a camera</w:t>
+      </w:r>
+    </w:p>
+    <w:p>
+      <w:pPr>
+        <w:pStyle w:val="ListParagraph"/>
+        <w:rPr>
+          <w:lang w:val="en-US"/>
+        </w:rPr>
+      </w:pPr>
+    </w:p>
+    <w:p>
+      <w:pPr>
+        <w:pStyle w:val="ListParagraph"/>
+        <w:numPr>
+          <w:ilvl w:val="0"/>
+          <w:numId w:val="15"/>
+        </w:numPr>
+        <w:jc w:val="left"/>
+        <w:rPr>
+          <w:lang w:val="en-US"/>
+        </w:rPr>
+      </w:pPr>
+      <w:r>
+        <w:rPr>
+          <w:lang w:val="en-US"/>
+        </w:rPr>
+        <w:t xml:space="preserve">Create the list of tasks regarding the roadmap </w:t>
+      </w:r>
+    </w:p>
+    <w:p>
+      <w:pPr>
+        <w:pStyle w:val="ListParagraph"/>
+        <w:numPr>
+          <w:ilvl w:val="0"/>
+          <w:numId w:val="15"/>
+        </w:numPr>
+        <w:jc w:val="left"/>
+        <w:rPr>
+          <w:lang w:val="en-US"/>
+        </w:rPr>
+      </w:pPr>
+      <w:r>
+        <w:rPr>
+          <w:lang w:val="en-US"/>
+        </w:rPr>
+        <w:t>Search ideas for the floor box</w:t>
+      </w:r>
+    </w:p>
+    <w:p>
+      <w:pPr>
+        <w:pStyle w:val="ListParagraph"/>
+        <w:numPr>
+          <w:ilvl w:val="0"/>
+          <w:numId w:val="15"/>
+        </w:numPr>
+        <w:jc w:val="left"/>
+        <w:rPr>
+          <w:lang w:val="en-US"/>
+        </w:rPr>
+      </w:pPr>
+      <w:r>
+        <w:rPr>
+          <w:lang w:val="en-US"/>
+        </w:rPr>
+        <w:t xml:space="preserve">ask Cyril Durant </w:t>
+      </w:r>
+      <w:r>
+        <w:rPr>
+          <w:lang w:val="en-US"/>
+        </w:rPr>
+        <w:t xml:space="preserve">if we can get the wood </w:t>
+      </w:r>
+      <w:r>
+        <w:rPr>
+          <w:lang w:val="en-US"/>
+        </w:rPr>
+        <w:t xml:space="preserve">to establish the budget </w:t>
+      </w:r>
+    </w:p>
+    <w:p>
+      <w:pPr>
+        <w:pStyle w:val="ListParagraph"/>
+        <w:numPr>
+          <w:ilvl w:val="0"/>
+          <w:numId w:val="15"/>
+        </w:numPr>
+        <w:jc w:val="left"/>
+        <w:rPr>
+          <w:lang w:val="en-US"/>
+        </w:rPr>
+      </w:pPr>
+      <w:r>
+        <w:rPr>
+          <w:lang w:val="en-US"/>
+        </w:rPr>
+        <w:t xml:space="preserve">presentation : why do we want to build the box ourselves ? And budget </w:t>
+      </w:r>
+    </w:p>
+    <w:p>
+      <w:pPr>
+        <w:pStyle w:val="ListParagraph"/>
+        <w:numPr>
+          <w:ilvl w:val="0"/>
+          <w:numId w:val="15"/>
+        </w:numPr>
+        <w:jc w:val="left"/>
+        <w:rPr>
+          <w:lang w:val="en-US"/>
+        </w:rPr>
+      </w:pPr>
+      <w:r>
+        <w:rPr>
+          <w:lang w:val="en-US"/>
+        </w:rPr>
+        <w:t xml:space="preserve">Create a report of last week meeting </w:t>
+      </w:r>
+    </w:p>
+    <w:p>
+      <w:pPr>
+        <w:pStyle w:val="ListParagraph"/>
+        <w:numPr>
+          <w:ilvl w:val="0"/>
+          <w:numId w:val="15"/>
+        </w:numPr>
+        <w:jc w:val="left"/>
+        <w:rPr>
+          <w:lang w:val="en-US"/>
+        </w:rPr>
+      </w:pPr>
+      <w:r>
+        <w:rPr>
+          <w:lang w:val="en-US"/>
+        </w:rPr>
+        <w:t xml:space="preserve">Create the list of tasks regarding the roadmap </w:t>
+      </w:r>
+    </w:p>
+    <w:p>
+      <w:pPr>
+        <w:pStyle w:val="ListParagraph"/>
+        <w:numPr>
+          <w:ilvl w:val="0"/>
+          <w:numId w:val="15"/>
+        </w:numPr>
+        <w:jc w:val="left"/>
+        <w:rPr>
+          <w:lang w:val="en-US"/>
+        </w:rPr>
+      </w:pPr>
+      <w:r>
+        <w:rPr>
+          <w:lang w:val="en-US"/>
+        </w:rPr>
+        <w:t>Search ideas for the floor box</w:t>
+      </w:r>
+    </w:p>
+    <w:p>
+      <w:pPr>
+        <w:jc w:val="left"/>
+        <w:rPr>
+          <w:rFonts w:eastAsiaTheme="majorEastAsia" w:cstheme="majorBidi"/>
+          <w:color w:val="2F5496" w:themeColor="accent1" w:themeShade="BF"/>
+          <w:sz w:val="26"/>
+          <w:szCs w:val="26"/>
+          <w:lang w:val="en-US"/>
+        </w:rPr>
+      </w:pPr>
+      <w:r>
+        <w:rPr>
+          <w:rFonts w:eastAsiaTheme="majorEastAsia" w:cstheme="majorBidi"/>
+          <w:color w:val="2F5496" w:themeColor="accent1" w:themeShade="BF"/>
+          <w:sz w:val="26"/>
+          <w:szCs w:val="26"/>
+          <w:lang w:val="en-US"/>
+        </w:rPr>
+        <w:br w:type="page"/>
+      </w:r>
+    </w:p>
+    <w:p>
+      <w:pPr>
+        <w:pStyle w:val="Heading2"/>
+        <w:rPr>
+          <w:lang w:val="en-US"/>
+        </w:rPr>
+      </w:pPr>
+      <w:r>
+        <w:rPr>
+          <w:lang w:val="en-US"/>
+        </w:rPr>
+        <w:lastRenderedPageBreak/>
+        <w:t>Fourth</w:t>
+      </w:r>
+      <w:r>
+        <w:rPr>
+          <w:lang w:val="en-US"/>
+        </w:rPr>
+        <w:t xml:space="preserve"> meeting – Monitoring 02/24/2023.</w:t>
+      </w:r>
+    </w:p>
+    <w:p>
+      <w:pPr>
+        <w:pStyle w:val="ListParagraph"/>
         <w:ind w:left="1440"/>
         <w:rPr>
           <w:lang w:val="en-US"/>
         </w:rPr>
       </w:pPr>
+    </w:p>
+    <w:p>
+      <w:pPr>
+        <w:rPr>
+          <w:b/>
+          <w:bCs/>
+          <w:lang w:val="en-US"/>
+        </w:rPr>
+      </w:pPr>
+      <w:r>
+        <w:rPr>
+          <w:b/>
+          <w:bCs/>
+          <w:lang w:val="en-US"/>
+        </w:rPr>
+        <w:t>What we need to know</w:t>
+      </w:r>
+    </w:p>
+    <w:p>
+      <w:pPr>
+        <w:rPr>
+          <w:lang w:val="en-US"/>
+        </w:rPr>
+      </w:pPr>
+      <w:r>
+        <w:rPr>
+          <w:noProof/>
+        </w:rPr>
+        <w:drawing>
+          <wp:anchor distT="0" distB="0" distL="114300" distR="114300" simplePos="0" relativeHeight="251661312" behindDoc="0" locked="0" layoutInCell="1" allowOverlap="1" wp14:anchorId="2C00941E" wp14:editId="2D3F007E">
+            <wp:simplePos x="0" y="0"/>
+            <wp:positionH relativeFrom="margin">
+              <wp:posOffset>227753</wp:posOffset>
+            </wp:positionH>
+            <wp:positionV relativeFrom="paragraph">
+              <wp:posOffset>5514128</wp:posOffset>
+            </wp:positionV>
+            <wp:extent cx="2804160" cy="2804160"/>
+            <wp:effectExtent l="0" t="0" r="0" b="0"/>
+            <wp:wrapSquare wrapText="bothSides"/>
+            <wp:docPr id="4" name="Picture 4" descr="Liquid Dispensing Adhesive Glue Plastic Pneumatic Syringe + Dispenser  Syringe Adapter Fitting Valve 5/10/30 Cc Ml + Syringe Needles: Amazon.com:  Industrial &amp; Scientific"/>
+            <wp:cNvGraphicFramePr>
+              <a:graphicFrameLocks xmlns:a="http://schemas.openxmlformats.org/drawingml/2006/main" noChangeAspect="1"/>
+            </wp:cNvGraphicFramePr>
+            <a:graphic xmlns:a="http://schemas.openxmlformats.org/drawingml/2006/main">
+              <a:graphicData uri="http://schemas.openxmlformats.org/drawingml/2006/picture">
+                <pic:pic xmlns:pic="http://schemas.openxmlformats.org/drawingml/2006/picture">
+                  <pic:nvPicPr>
+                    <pic:cNvPr id="0" name="Picture 1" descr="Liquid Dispensing Adhesive Glue Plastic Pneumatic Syringe + Dispenser  Syringe Adapter Fitting Valve 5/10/30 Cc Ml + Syringe Needles: Amazon.com:  Industrial &amp; Scientific"/>
+                    <pic:cNvPicPr>
+                      <a:picLocks noChangeAspect="1" noChangeArrowheads="1"/>
+                    </pic:cNvPicPr>
+                  </pic:nvPicPr>
+                  <pic:blipFill>
+                    <a:blip r:embed="rId7" cstate="print">
+                      <a:extLst>
+                        <a:ext uri="{28A0092B-C50C-407E-A947-70E740481C1C}">
+                          <a14:useLocalDpi xmlns:a14="http://schemas.microsoft.com/office/drawing/2010/main" val="0"/>
+                        </a:ext>
+                      </a:extLst>
+                    </a:blip>
+                    <a:srcRect/>
+                    <a:stretch>
+                      <a:fillRect/>
+                    </a:stretch>
+                  </pic:blipFill>
+                  <pic:spPr bwMode="auto">
+                    <a:xfrm>
+                      <a:off x="0" y="0"/>
+                      <a:ext cx="2804160" cy="2804160"/>
+                    </a:xfrm>
+                    <a:prstGeom prst="rect">
+                      <a:avLst/>
+                    </a:prstGeom>
+                    <a:noFill/>
+                    <a:ln>
+                      <a:noFill/>
+                    </a:ln>
+                  </pic:spPr>
+                </pic:pic>
+              </a:graphicData>
+            </a:graphic>
+            <wp14:sizeRelH relativeFrom="page">
+              <wp14:pctWidth>0</wp14:pctWidth>
+            </wp14:sizeRelH>
+            <wp14:sizeRelV relativeFrom="page">
+              <wp14:pctHeight>0</wp14:pctHeight>
+            </wp14:sizeRelV>
+          </wp:anchor>
+        </w:drawing>
+      </w:r>
+      <w:r>
+        <w:rPr>
+          <w:lang w:val="en-US"/>
+        </w:rPr>
+        <w:t>How to put water droplets on all the samples on the same time? (With an acceptable delay of 10 seconds).</w:t>
+      </w:r>
       <w:r>
         <w:rPr>
           <w:lang w:val="en-US"/>
         </w:rPr>
         <w:t xml:space="preserve"> </w:t>
       </w:r>
+      <w:r>
+        <w:rPr>
+          <w:lang w:val="en-US"/>
+        </w:rPr>
+        <w:t>Maybe we have to try 4 samples.</w:t>
+      </w:r>
+    </w:p>
+    <w:p>
+      <w:pPr>
+        <w:rPr>
+          <w:b/>
+          <w:bCs/>
+          <w:lang w:val="en-US"/>
+        </w:rPr>
+      </w:pPr>
+      <w:r>
+        <w:rPr>
+          <w:b/>
+          <w:bCs/>
+          <w:lang w:val="en-US"/>
+        </w:rPr>
+        <w:t>conclusions</w:t>
+      </w:r>
+    </w:p>
+    <w:p>
+      <w:pPr>
+        <w:rPr>
+          <w:lang w:val="en-US"/>
+        </w:rPr>
+      </w:pPr>
+      <w:r>
+        <w:rPr>
+          <w:lang w:val="en-US"/>
+        </w:rPr>
+        <w:t>We will make the box</w:t>
+      </w:r>
+    </w:p>
+    <w:p>
+      <w:pPr>
+        <w:rPr>
+          <w:b/>
+          <w:bCs/>
+          <w:lang w:val="en-US"/>
+        </w:rPr>
+      </w:pPr>
+      <w:r>
+        <w:rPr>
+          <w:b/>
+          <w:bCs/>
+          <w:lang w:val="en-US"/>
+        </w:rPr>
+        <w:t>to do</w:t>
+      </w:r>
+    </w:p>
+    <w:p>
+      <w:pPr>
+        <w:rPr>
+          <w:lang w:val="en-US"/>
+        </w:rPr>
+      </w:pPr>
+      <w:r>
+        <w:rPr>
+          <w:noProof/>
+        </w:rPr>
+        <w:drawing>
+          <wp:anchor distT="0" distB="0" distL="114300" distR="114300" simplePos="0" relativeHeight="251660288" behindDoc="0" locked="0" layoutInCell="1" allowOverlap="1" wp14:anchorId="6502A116" wp14:editId="30EAB57D">
+            <wp:simplePos x="0" y="0"/>
+            <wp:positionH relativeFrom="column">
+              <wp:posOffset>2654935</wp:posOffset>
+            </wp:positionH>
+            <wp:positionV relativeFrom="paragraph">
+              <wp:posOffset>1936750</wp:posOffset>
+            </wp:positionV>
+            <wp:extent cx="2595880" cy="2595880"/>
+            <wp:effectExtent l="0" t="0" r="0" b="0"/>
+            <wp:wrapSquare wrapText="bothSides"/>
+            <wp:docPr id="6" name="Picture 6" descr="250ml Syringe, Extra Large Plastic Syringes for Glue Dispensing, Scientific  Labs, Watering, Refilling, Multiple Uses: Amazon.com: Industrial &amp;  Scientific"/>
+            <wp:cNvGraphicFramePr>
+              <a:graphicFrameLocks xmlns:a="http://schemas.openxmlformats.org/drawingml/2006/main" noChangeAspect="1"/>
+            </wp:cNvGraphicFramePr>
+            <a:graphic xmlns:a="http://schemas.openxmlformats.org/drawingml/2006/main">
+              <a:graphicData uri="http://schemas.openxmlformats.org/drawingml/2006/picture">
+                <pic:pic xmlns:pic="http://schemas.openxmlformats.org/drawingml/2006/picture">
+                  <pic:nvPicPr>
+                    <pic:cNvPr id="0" name="Picture 5" descr="250ml Syringe, Extra Large Plastic Syringes for Glue Dispensing, Scientific  Labs, Watering, Refilling, Multiple Uses: Amazon.com: Industrial &amp;  Scientific"/>
+                    <pic:cNvPicPr>
+                      <a:picLocks noChangeAspect="1" noChangeArrowheads="1"/>
+                    </pic:cNvPicPr>
+                  </pic:nvPicPr>
+                  <pic:blipFill>
+                    <a:blip r:embed="rId8" cstate="print">
+                      <a:extLst>
+                        <a:ext uri="{28A0092B-C50C-407E-A947-70E740481C1C}">
+                          <a14:useLocalDpi xmlns:a14="http://schemas.microsoft.com/office/drawing/2010/main" val="0"/>
+                        </a:ext>
+                      </a:extLst>
+                    </a:blip>
+                    <a:srcRect/>
+                    <a:stretch>
+                      <a:fillRect/>
+                    </a:stretch>
+                  </pic:blipFill>
+                  <pic:spPr bwMode="auto">
+                    <a:xfrm>
+                      <a:off x="0" y="0"/>
+                      <a:ext cx="2595880" cy="2595880"/>
+                    </a:xfrm>
+                    <a:prstGeom prst="rect">
+                      <a:avLst/>
+                    </a:prstGeom>
+                    <a:noFill/>
+                    <a:ln>
+                      <a:noFill/>
+                    </a:ln>
+                  </pic:spPr>
+                </pic:pic>
+              </a:graphicData>
+            </a:graphic>
+            <wp14:sizeRelH relativeFrom="page">
+              <wp14:pctWidth>0</wp14:pctWidth>
+            </wp14:sizeRelH>
+            <wp14:sizeRelV relativeFrom="page">
+              <wp14:pctHeight>0</wp14:pctHeight>
+            </wp14:sizeRelV>
+          </wp:anchor>
+        </w:drawing>
+      </w:r>
+      <w:r>
+        <w:rPr>
+          <w:noProof/>
+        </w:rPr>
+        <w:drawing>
+          <wp:anchor distT="0" distB="0" distL="114300" distR="114300" simplePos="0" relativeHeight="251659264" behindDoc="0" locked="0" layoutInCell="1" allowOverlap="1" wp14:anchorId="374156D9" wp14:editId="60ADA5E3">
+            <wp:simplePos x="0" y="0"/>
+            <wp:positionH relativeFrom="margin">
+              <wp:posOffset>319405</wp:posOffset>
+            </wp:positionH>
+            <wp:positionV relativeFrom="paragraph">
+              <wp:posOffset>2582969</wp:posOffset>
+            </wp:positionV>
+            <wp:extent cx="2712720" cy="2712720"/>
+            <wp:effectExtent l="0" t="0" r="0" b="0"/>
+            <wp:wrapSquare wrapText="bothSides"/>
+            <wp:docPr id="5" name="Picture 5" descr="Plastic 8-Way Aquarium Tube Splitter Air Valve - Walmart.com"/>
+            <wp:cNvGraphicFramePr>
+              <a:graphicFrameLocks xmlns:a="http://schemas.openxmlformats.org/drawingml/2006/main" noChangeAspect="1"/>
+            </wp:cNvGraphicFramePr>
+            <a:graphic xmlns:a="http://schemas.openxmlformats.org/drawingml/2006/main">
+              <a:graphicData uri="http://schemas.openxmlformats.org/drawingml/2006/picture">
+                <pic:pic xmlns:pic="http://schemas.openxmlformats.org/drawingml/2006/picture">
+                  <pic:nvPicPr>
+                    <pic:cNvPr id="0" name="Picture 3" descr="Plastic 8-Way Aquarium Tube Splitter Air Valve - Walmart.com"/>
+                    <pic:cNvPicPr>
+                      <a:picLocks noChangeAspect="1" noChangeArrowheads="1"/>
+                    </pic:cNvPicPr>
+                  </pic:nvPicPr>
+                  <pic:blipFill>
+                    <a:blip r:embed="rId9" cstate="print">
+                      <a:extLst>
+                        <a:ext uri="{28A0092B-C50C-407E-A947-70E740481C1C}">
+                          <a14:useLocalDpi xmlns:a14="http://schemas.microsoft.com/office/drawing/2010/main" val="0"/>
+                        </a:ext>
+                      </a:extLst>
+                    </a:blip>
+                    <a:srcRect/>
+                    <a:stretch>
+                      <a:fillRect/>
+                    </a:stretch>
+                  </pic:blipFill>
+                  <pic:spPr bwMode="auto">
+                    <a:xfrm>
+                      <a:off x="0" y="0"/>
+                      <a:ext cx="2712720" cy="2712720"/>
+                    </a:xfrm>
+                    <a:prstGeom prst="rect">
+                      <a:avLst/>
+                    </a:prstGeom>
+                    <a:noFill/>
+                    <a:ln>
+                      <a:noFill/>
+                    </a:ln>
+                  </pic:spPr>
+                </pic:pic>
+              </a:graphicData>
+            </a:graphic>
+            <wp14:sizeRelH relativeFrom="margin">
+              <wp14:pctWidth>0</wp14:pctWidth>
+            </wp14:sizeRelH>
+            <wp14:sizeRelV relativeFrom="margin">
+              <wp14:pctHeight>0</wp14:pctHeight>
+            </wp14:sizeRelV>
+          </wp:anchor>
+        </w:drawing>
+      </w:r>
+      <w:r>
+        <w:rPr>
+          <w:lang w:val="en-US"/>
+        </w:rPr>
+        <w:t xml:space="preserve">Email </w:t>
+      </w:r>
+      <w:proofErr w:type="spellStart"/>
+      <w:r>
+        <w:rPr>
+          <w:lang w:val="en-US"/>
+        </w:rPr>
+        <w:t>ciril</w:t>
+      </w:r>
+      <w:proofErr w:type="spellEnd"/>
+      <w:r>
+        <w:rPr>
+          <w:lang w:val="en-US"/>
+        </w:rPr>
+        <w:t xml:space="preserve"> </w:t>
+      </w:r>
+      <w:proofErr w:type="spellStart"/>
+      <w:r>
+        <w:rPr>
+          <w:lang w:val="en-US"/>
+        </w:rPr>
+        <w:t>durant</w:t>
+      </w:r>
+      <w:proofErr w:type="spellEnd"/>
+      <w:r>
+        <w:rPr>
+          <w:lang w:val="en-US"/>
+        </w:rPr>
+        <w:t xml:space="preserve"> </w:t>
+      </w:r>
     </w:p>
     <w:sectPr>
-      <w:headerReference w:type="default" r:id="rId7"/>
+      <w:headerReference w:type="default" r:id="rId10"/>
       <w:pgSz w:w="11906" w:h="16838"/>
       <w:pgMar w:top="1417" w:right="1417" w:bottom="1417" w:left="1417" w:header="708" w:footer="708" w:gutter="0"/>
       <w:cols w:space="708"/>
@@ -1323,20 +1881,20 @@
     <w:pPr>
       <w:rPr>
         <w:sz w:val="22"/>
-        <w:lang w:val="en-US"/>
+        <w:lang w:val="nl-NL"/>
       </w:rPr>
     </w:pPr>
     <w:r>
       <w:rPr>
         <w:sz w:val="22"/>
-        <w:lang w:val="en-US"/>
+        <w:lang w:val="nl-NL"/>
       </w:rPr>
       <w:t>Joshua GROEN - Tristan MICHELENA - Melvyn ROLLAND - Nicolas WATTENHOFFER</w:t>
     </w:r>
   </w:p>
   <w:p>
     <w:pPr>
-      <w:pStyle w:val="En-tte"/>
+      <w:pStyle w:val="Header"/>
       <w:rPr>
         <w:sz w:val="22"/>
         <w:szCs w:val="20"/>
@@ -2824,6 +3382,119 @@
       </w:rPr>
     </w:lvl>
     <w:lvl w:ilvl="8" w:tplc="FFFFFFFF" w:tentative="1">
+      <w:start w:val="1"/>
+      <w:numFmt w:val="bullet"/>
+      <w:lvlText w:val=""/>
+      <w:lvlJc w:val="left"/>
+      <w:pPr>
+        <w:ind w:left="6480" w:hanging="360"/>
+      </w:pPr>
+      <w:rPr>
+        <w:rFonts w:ascii="Wingdings" w:hAnsi="Wingdings" w:hint="default"/>
+      </w:rPr>
+    </w:lvl>
+  </w:abstractNum>
+  <w:abstractNum w:abstractNumId="14" w15:restartNumberingAfterBreak="0">
+    <w:nsid w:val="74B472FA"/>
+    <w:multiLevelType w:val="hybridMultilevel"/>
+    <w:tmpl w:val="6CEE3E18"/>
+    <w:lvl w:ilvl="0" w:tplc="04130001">
+      <w:start w:val="1"/>
+      <w:numFmt w:val="bullet"/>
+      <w:lvlText w:val=""/>
+      <w:lvlJc w:val="left"/>
+      <w:pPr>
+        <w:ind w:left="720" w:hanging="360"/>
+      </w:pPr>
+      <w:rPr>
+        <w:rFonts w:ascii="Symbol" w:hAnsi="Symbol" w:hint="default"/>
+      </w:rPr>
+    </w:lvl>
+    <w:lvl w:ilvl="1" w:tplc="04130003" w:tentative="1">
+      <w:start w:val="1"/>
+      <w:numFmt w:val="bullet"/>
+      <w:lvlText w:val="o"/>
+      <w:lvlJc w:val="left"/>
+      <w:pPr>
+        <w:ind w:left="1440" w:hanging="360"/>
+      </w:pPr>
+      <w:rPr>
+        <w:rFonts w:ascii="Courier New" w:hAnsi="Courier New" w:cs="Courier New" w:hint="default"/>
+      </w:rPr>
+    </w:lvl>
+    <w:lvl w:ilvl="2" w:tplc="04130005" w:tentative="1">
+      <w:start w:val="1"/>
+      <w:numFmt w:val="bullet"/>
+      <w:lvlText w:val=""/>
+      <w:lvlJc w:val="left"/>
+      <w:pPr>
+        <w:ind w:left="2160" w:hanging="360"/>
+      </w:pPr>
+      <w:rPr>
+        <w:rFonts w:ascii="Wingdings" w:hAnsi="Wingdings" w:hint="default"/>
+      </w:rPr>
+    </w:lvl>
+    <w:lvl w:ilvl="3" w:tplc="04130001" w:tentative="1">
+      <w:start w:val="1"/>
+      <w:numFmt w:val="bullet"/>
+      <w:lvlText w:val=""/>
+      <w:lvlJc w:val="left"/>
+      <w:pPr>
+        <w:ind w:left="2880" w:hanging="360"/>
+      </w:pPr>
+      <w:rPr>
+        <w:rFonts w:ascii="Symbol" w:hAnsi="Symbol" w:hint="default"/>
+      </w:rPr>
+    </w:lvl>
+    <w:lvl w:ilvl="4" w:tplc="04130003" w:tentative="1">
+      <w:start w:val="1"/>
+      <w:numFmt w:val="bullet"/>
+      <w:lvlText w:val="o"/>
+      <w:lvlJc w:val="left"/>
+      <w:pPr>
+        <w:ind w:left="3600" w:hanging="360"/>
+      </w:pPr>
+      <w:rPr>
+        <w:rFonts w:ascii="Courier New" w:hAnsi="Courier New" w:cs="Courier New" w:hint="default"/>
+      </w:rPr>
+    </w:lvl>
+    <w:lvl w:ilvl="5" w:tplc="04130005" w:tentative="1">
+      <w:start w:val="1"/>
+      <w:numFmt w:val="bullet"/>
+      <w:lvlText w:val=""/>
+      <w:lvlJc w:val="left"/>
+      <w:pPr>
+        <w:ind w:left="4320" w:hanging="360"/>
+      </w:pPr>
+      <w:rPr>
+        <w:rFonts w:ascii="Wingdings" w:hAnsi="Wingdings" w:hint="default"/>
+      </w:rPr>
+    </w:lvl>
+    <w:lvl w:ilvl="6" w:tplc="04130001" w:tentative="1">
+      <w:start w:val="1"/>
+      <w:numFmt w:val="bullet"/>
+      <w:lvlText w:val=""/>
+      <w:lvlJc w:val="left"/>
+      <w:pPr>
+        <w:ind w:left="5040" w:hanging="360"/>
+      </w:pPr>
+      <w:rPr>
+        <w:rFonts w:ascii="Symbol" w:hAnsi="Symbol" w:hint="default"/>
+      </w:rPr>
+    </w:lvl>
+    <w:lvl w:ilvl="7" w:tplc="04130003" w:tentative="1">
+      <w:start w:val="1"/>
+      <w:numFmt w:val="bullet"/>
+      <w:lvlText w:val="o"/>
+      <w:lvlJc w:val="left"/>
+      <w:pPr>
+        <w:ind w:left="5760" w:hanging="360"/>
+      </w:pPr>
+      <w:rPr>
+        <w:rFonts w:ascii="Courier New" w:hAnsi="Courier New" w:cs="Courier New" w:hint="default"/>
+      </w:rPr>
+    </w:lvl>
+    <w:lvl w:ilvl="8" w:tplc="04130005" w:tentative="1">
       <w:start w:val="1"/>
       <w:numFmt w:val="bullet"/>
       <w:lvlText w:val=""/>
@@ -2877,6 +3548,9 @@
   </w:num>
   <w:num w:numId="14" w16cid:durableId="601717737">
     <w:abstractNumId w:val="11"/>
+  </w:num>
+  <w:num w:numId="15" w16cid:durableId="502282681">
+    <w:abstractNumId w:val="14"/>
   </w:num>
 </w:numbering>
 </file>
@@ -3288,11 +3962,11 @@
       <w:sz w:val="24"/>
     </w:rPr>
   </w:style>
-  <w:style w:type="paragraph" w:styleId="Titre1">
+  <w:style w:type="paragraph" w:styleId="Heading1">
     <w:name w:val="heading 1"/>
     <w:basedOn w:val="Normal"/>
     <w:next w:val="Normal"/>
-    <w:link w:val="Titre1Car"/>
+    <w:link w:val="Heading1Char"/>
     <w:uiPriority w:val="9"/>
     <w:qFormat/>
     <w:rsid w:val="009273E6"/>
@@ -3309,11 +3983,11 @@
       <w:szCs w:val="32"/>
     </w:rPr>
   </w:style>
-  <w:style w:type="paragraph" w:styleId="Titre2">
+  <w:style w:type="paragraph" w:styleId="Heading2">
     <w:name w:val="heading 2"/>
     <w:basedOn w:val="Normal"/>
     <w:next w:val="Normal"/>
-    <w:link w:val="Titre2Car"/>
+    <w:link w:val="Heading2Char"/>
     <w:uiPriority w:val="9"/>
     <w:unhideWhenUsed/>
     <w:qFormat/>
@@ -3331,13 +4005,13 @@
       <w:szCs w:val="26"/>
     </w:rPr>
   </w:style>
-  <w:style w:type="character" w:default="1" w:styleId="Policepardfaut">
+  <w:style w:type="character" w:default="1" w:styleId="DefaultParagraphFont">
     <w:name w:val="Default Paragraph Font"/>
     <w:uiPriority w:val="1"/>
     <w:semiHidden/>
     <w:unhideWhenUsed/>
   </w:style>
-  <w:style w:type="table" w:default="1" w:styleId="TableauNormal">
+  <w:style w:type="table" w:default="1" w:styleId="TableNormal">
     <w:name w:val="Normal Table"/>
     <w:uiPriority w:val="99"/>
     <w:semiHidden/>
@@ -3352,16 +4026,16 @@
       </w:tblCellMar>
     </w:tblPr>
   </w:style>
-  <w:style w:type="numbering" w:default="1" w:styleId="Aucuneliste">
+  <w:style w:type="numbering" w:default="1" w:styleId="NoList">
     <w:name w:val="No List"/>
     <w:uiPriority w:val="99"/>
     <w:semiHidden/>
     <w:unhideWhenUsed/>
   </w:style>
-  <w:style w:type="paragraph" w:styleId="En-tte">
+  <w:style w:type="paragraph" w:styleId="Header">
     <w:name w:val="header"/>
     <w:basedOn w:val="Normal"/>
-    <w:link w:val="En-tteCar"/>
+    <w:link w:val="HeaderChar"/>
     <w:uiPriority w:val="99"/>
     <w:unhideWhenUsed/>
     <w:rsid w:val="00773A49"/>
@@ -3373,17 +4047,17 @@
       <w:spacing w:after="0" w:line="240" w:lineRule="auto"/>
     </w:pPr>
   </w:style>
-  <w:style w:type="character" w:customStyle="1" w:styleId="En-tteCar">
-    <w:name w:val="En-tête Car"/>
-    <w:basedOn w:val="Policepardfaut"/>
-    <w:link w:val="En-tte"/>
+  <w:style w:type="character" w:customStyle="1" w:styleId="HeaderChar">
+    <w:name w:val="Header Char"/>
+    <w:basedOn w:val="DefaultParagraphFont"/>
+    <w:link w:val="Header"/>
     <w:uiPriority w:val="99"/>
     <w:rsid w:val="00773A49"/>
   </w:style>
-  <w:style w:type="paragraph" w:styleId="Pieddepage">
+  <w:style w:type="paragraph" w:styleId="Footer">
     <w:name w:val="footer"/>
     <w:basedOn w:val="Normal"/>
-    <w:link w:val="PieddepageCar"/>
+    <w:link w:val="FooterChar"/>
     <w:uiPriority w:val="99"/>
     <w:unhideWhenUsed/>
     <w:rsid w:val="00773A49"/>
@@ -3395,17 +4069,17 @@
       <w:spacing w:after="0" w:line="240" w:lineRule="auto"/>
     </w:pPr>
   </w:style>
-  <w:style w:type="character" w:customStyle="1" w:styleId="PieddepageCar">
-    <w:name w:val="Pied de page Car"/>
-    <w:basedOn w:val="Policepardfaut"/>
-    <w:link w:val="Pieddepage"/>
+  <w:style w:type="character" w:customStyle="1" w:styleId="FooterChar">
+    <w:name w:val="Footer Char"/>
+    <w:basedOn w:val="DefaultParagraphFont"/>
+    <w:link w:val="Footer"/>
     <w:uiPriority w:val="99"/>
     <w:rsid w:val="00773A49"/>
   </w:style>
-  <w:style w:type="character" w:customStyle="1" w:styleId="Titre1Car">
-    <w:name w:val="Titre 1 Car"/>
-    <w:basedOn w:val="Policepardfaut"/>
-    <w:link w:val="Titre1"/>
+  <w:style w:type="character" w:customStyle="1" w:styleId="Heading1Char">
+    <w:name w:val="Heading 1 Char"/>
+    <w:basedOn w:val="DefaultParagraphFont"/>
+    <w:link w:val="Heading1"/>
     <w:uiPriority w:val="9"/>
     <w:rsid w:val="009273E6"/>
     <w:rPr>
@@ -3415,10 +4089,10 @@
       <w:szCs w:val="32"/>
     </w:rPr>
   </w:style>
-  <w:style w:type="character" w:customStyle="1" w:styleId="Titre2Car">
-    <w:name w:val="Titre 2 Car"/>
-    <w:basedOn w:val="Policepardfaut"/>
-    <w:link w:val="Titre2"/>
+  <w:style w:type="character" w:customStyle="1" w:styleId="Heading2Char">
+    <w:name w:val="Heading 2 Char"/>
+    <w:basedOn w:val="DefaultParagraphFont"/>
+    <w:link w:val="Heading2"/>
     <w:uiPriority w:val="9"/>
     <w:rsid w:val="009273E6"/>
     <w:rPr>
@@ -3428,7 +4102,7 @@
       <w:szCs w:val="26"/>
     </w:rPr>
   </w:style>
-  <w:style w:type="paragraph" w:styleId="Paragraphedeliste">
+  <w:style w:type="paragraph" w:styleId="ListParagraph">
     <w:name w:val="List Paragraph"/>
     <w:basedOn w:val="Normal"/>
     <w:uiPriority w:val="34"/>

</xml_diff>